<commit_message>
- Aded Direction poage content - Discarted gray backgrounds for a cleaner look
</commit_message>
<xml_diff>
--- a/documentation/Rd'sScopeAndPages.docx
+++ b/documentation/Rd'sScopeAndPages.docx
@@ -271,6 +271,37 @@
     <w:p>
       <w:pPr>
         <w:pStyle w:val="ListParagraph"/>
+      </w:pPr>
+      <w:r>
+        <w:t>We’re proud to serve the men of Skippack, PA. Come on in and relax, knowing you’re in good hands. Whether you’re preparing for a big date night or prepping for your son’s Little League team photo, we’ll supply you with the cut you want.</w:t>
+      </w:r>
+    </w:p>
+    <w:p>
+      <w:pPr>
+        <w:pStyle w:val="ListParagraph"/>
+      </w:pPr>
+    </w:p>
+    <w:p>
+      <w:pPr>
+        <w:pStyle w:val="ListParagraph"/>
+      </w:pPr>
+      <w:r>
+        <w:t xml:space="preserve">We know that style is </w:t>
+      </w:r>
+      <w:proofErr w:type="gramStart"/>
+      <w:r>
+        <w:t>personal</w:t>
+      </w:r>
+      <w:proofErr w:type="gramEnd"/>
+      <w:r>
+        <w:t xml:space="preserve"> and a great cut accentuates one’s individuality. At Parker’s, we treat customers like friends and strive to deliver a truly customized experience for everyone. Come in, take a seat in our traditional, barber-styled chairs, lean back, and enjoy the experience of getting value for your dollar and cuts from those who enjoy their craft.</w:t>
+      </w:r>
+      <w:bookmarkStart w:id="0" w:name="_GoBack"/>
+      <w:bookmarkEnd w:id="0"/>
+    </w:p>
+    <w:p>
+      <w:pPr>
+        <w:pStyle w:val="ListParagraph"/>
         <w:numPr>
           <w:ilvl w:val="0"/>
           <w:numId w:val="4"/>
@@ -300,11 +331,9 @@
           <w:numId w:val="4"/>
         </w:numPr>
       </w:pPr>
-      <w:proofErr w:type="spellStart"/>
       <w:r>
         <w:t>contactUs</w:t>
       </w:r>
-      <w:proofErr w:type="spellEnd"/>
     </w:p>
     <w:p>
       <w:pPr>
@@ -428,8 +457,6 @@
           <w:szCs w:val="24"/>
         </w:rPr>
       </w:pPr>
-      <w:bookmarkStart w:id="0" w:name="_GoBack"/>
-      <w:bookmarkEnd w:id="0"/>
     </w:p>
     <w:sectPr>
       <w:pgSz w:w="12240" w:h="15840"/>

</xml_diff>

<commit_message>
- added About sectionm - added pics to the Gallery - created the AboveTheFold component - again to much for one commit!
</commit_message>
<xml_diff>
--- a/documentation/Rd'sScopeAndPages.docx
+++ b/documentation/Rd'sScopeAndPages.docx
@@ -70,12 +70,27 @@
           <w:ilvl w:val="0"/>
           <w:numId w:val="2"/>
         </w:numPr>
-      </w:pPr>
-      <w:r>
+        <w:rPr>
+          <w:color w:val="FF0000"/>
+        </w:rPr>
+      </w:pPr>
+      <w:r>
+        <w:rPr>
+          <w:color w:val="FF0000"/>
+        </w:rPr>
         <w:t>Provide services available</w:t>
       </w:r>
       <w:r>
+        <w:rPr>
+          <w:color w:val="FF0000"/>
+        </w:rPr>
         <w:t xml:space="preserve"> and prices</w:t>
+      </w:r>
+      <w:r>
+        <w:rPr>
+          <w:color w:val="FF0000"/>
+        </w:rPr>
+        <w:t xml:space="preserve"> </w:t>
       </w:r>
     </w:p>
     <w:p>
@@ -85,9 +100,21 @@
           <w:ilvl w:val="0"/>
           <w:numId w:val="2"/>
         </w:numPr>
-      </w:pPr>
-      <w:r>
+        <w:rPr>
+          <w:color w:val="FF0000"/>
+        </w:rPr>
+      </w:pPr>
+      <w:r>
+        <w:rPr>
+          <w:color w:val="FF0000"/>
+        </w:rPr>
         <w:t>Allow users to contact Rd’s</w:t>
+      </w:r>
+      <w:r>
+        <w:rPr>
+          <w:color w:val="FF0000"/>
+        </w:rPr>
+        <w:t xml:space="preserve"> </w:t>
       </w:r>
     </w:p>
     <w:p>
@@ -124,8 +151,14 @@
           <w:ilvl w:val="0"/>
           <w:numId w:val="3"/>
         </w:numPr>
-      </w:pPr>
-      <w:r>
+        <w:rPr>
+          <w:color w:val="FF0000"/>
+        </w:rPr>
+      </w:pPr>
+      <w:r>
+        <w:rPr>
+          <w:color w:val="FF0000"/>
+        </w:rPr>
         <w:t>Show reviews</w:t>
       </w:r>
     </w:p>
@@ -136,8 +169,14 @@
           <w:ilvl w:val="0"/>
           <w:numId w:val="3"/>
         </w:numPr>
-      </w:pPr>
-      <w:r>
+        <w:rPr>
+          <w:color w:val="FF0000"/>
+        </w:rPr>
+      </w:pPr>
+      <w:r>
+        <w:rPr>
+          <w:color w:val="FF0000"/>
+        </w:rPr>
         <w:t>Allow users to input new reviews</w:t>
       </w:r>
     </w:p>
@@ -183,8 +222,14 @@
           <w:ilvl w:val="0"/>
           <w:numId w:val="6"/>
         </w:numPr>
-      </w:pPr>
-      <w:r>
+        <w:rPr>
+          <w:color w:val="FF0000"/>
+        </w:rPr>
+      </w:pPr>
+      <w:r>
+        <w:rPr>
+          <w:color w:val="FF0000"/>
+        </w:rPr>
         <w:t>Allow users to make appointments</w:t>
       </w:r>
     </w:p>
@@ -195,8 +240,14 @@
           <w:ilvl w:val="0"/>
           <w:numId w:val="6"/>
         </w:numPr>
-      </w:pPr>
-      <w:r>
+        <w:rPr>
+          <w:color w:val="FF0000"/>
+        </w:rPr>
+      </w:pPr>
+      <w:r>
+        <w:rPr>
+          <w:color w:val="FF0000"/>
+        </w:rPr>
         <w:t>Show available products for sale</w:t>
       </w:r>
     </w:p>
@@ -271,35 +322,6 @@
       <w:proofErr w:type="spellEnd"/>
       <w:r>
         <w:t xml:space="preserve"> – barber bios</w:t>
-      </w:r>
-    </w:p>
-    <w:p>
-      <w:pPr>
-        <w:pStyle w:val="ListParagraph"/>
-      </w:pPr>
-      <w:r>
-        <w:t>We’re proud to serve the men of Skippack, PA. Come on in and relax, knowing you’re in good hands. Whether you’re preparing for a big date night or prepping for your son’s Little League team photo, we’ll supply you with the cut you want.</w:t>
-      </w:r>
-    </w:p>
-    <w:p>
-      <w:pPr>
-        <w:pStyle w:val="ListParagraph"/>
-      </w:pPr>
-    </w:p>
-    <w:p>
-      <w:pPr>
-        <w:pStyle w:val="ListParagraph"/>
-      </w:pPr>
-      <w:r>
-        <w:t xml:space="preserve">We know that style is </w:t>
-      </w:r>
-      <w:proofErr w:type="gramStart"/>
-      <w:r>
-        <w:t>personal</w:t>
-      </w:r>
-      <w:proofErr w:type="gramEnd"/>
-      <w:r>
-        <w:t xml:space="preserve"> and a great cut accentuates one’s individuality. At Parker’s, we treat customers like friends and strive to deliver a truly customized experience for everyone. Come in, take a seat in our traditional, barber-styled chairs, lean back, and enjoy the experience of getting value for your dollar and cuts from those who enjoy their craft.</w:t>
       </w:r>
     </w:p>
     <w:p>
@@ -478,10 +500,27 @@
           <w:szCs w:val="24"/>
         </w:rPr>
       </w:pPr>
-      <w:r>
-        <w:rPr>
-          <w:szCs w:val="24"/>
-        </w:rPr>
+    </w:p>
+    <w:p>
+      <w:pPr>
+        <w:pStyle w:val="ListParagraph"/>
+        <w:rPr>
+          <w:szCs w:val="24"/>
+        </w:rPr>
+      </w:pPr>
+    </w:p>
+    <w:p>
+      <w:pPr>
+        <w:pStyle w:val="ListParagraph"/>
+        <w:rPr>
+          <w:szCs w:val="24"/>
+        </w:rPr>
+      </w:pPr>
+      <w:r>
+        <w:rPr>
+          <w:szCs w:val="24"/>
+        </w:rPr>
+        <w:lastRenderedPageBreak/>
         <w:t>sticky nav</w:t>
       </w:r>
     </w:p>
@@ -565,6 +604,12 @@
           <w:szCs w:val="24"/>
         </w:rPr>
         <w:t>/</w:t>
+      </w:r>
+      <w:r>
+        <w:rPr>
+          <w:szCs w:val="24"/>
+        </w:rPr>
+        <w:t>w</w:t>
       </w:r>
       <w:bookmarkStart w:id="0" w:name="_GoBack"/>
       <w:bookmarkEnd w:id="0"/>
@@ -573,6 +618,30 @@
           <w:szCs w:val="24"/>
         </w:rPr>
         <w:t>ord mark for desktop</w:t>
+      </w:r>
+    </w:p>
+    <w:p>
+      <w:pPr>
+        <w:pStyle w:val="ListParagraph"/>
+        <w:rPr>
+          <w:szCs w:val="24"/>
+        </w:rPr>
+      </w:pPr>
+    </w:p>
+    <w:p>
+      <w:pPr>
+        <w:pStyle w:val="ListParagraph"/>
+        <w:rPr>
+          <w:color w:val="FF0000"/>
+          <w:szCs w:val="24"/>
+        </w:rPr>
+      </w:pPr>
+      <w:r>
+        <w:rPr>
+          <w:color w:val="FF0000"/>
+          <w:szCs w:val="24"/>
+        </w:rPr>
+        <w:t>Red means “Not yet”</w:t>
       </w:r>
     </w:p>
     <w:p>

</xml_diff>